<commit_message>
Proof of Concept Elaboration Two RWalker
Elaboration II updated with Testing consolidation. Further refinement of testing plan and implementation for the Proof of Concept.
</commit_message>
<xml_diff>
--- a/Proof of Concept Elaboration Two RWalker.docx
+++ b/Proof of Concept Elaboration Two RWalker.docx
@@ -79,7 +79,6 @@
       </w:r>
     </w:p>
     <w:p/>
-    <w:p/>
     <w:p>
       <w:pPr>
         <w:pStyle w:val="Heading2"/>
@@ -151,7 +150,7 @@
         <w:t xml:space="preserve">terms of service </w:t>
       </w:r>
       <w:r>
-        <w:t xml:space="preserve">and identifying </w:t>
+        <w:t xml:space="preserve">and identify </w:t>
       </w:r>
       <w:r>
         <w:t>what can or</w:t>
@@ -161,6 +160,31 @@
       </w:r>
       <w:r>
         <w:t>.</w:t>
+      </w:r>
+      <w:r>
+        <w:t xml:space="preserve"> View user agreement for Twitter. Identify relevant sections.</w:t>
+      </w:r>
+      <w:r>
+        <w:t xml:space="preserve"> Alternatively </w:t>
+      </w:r>
+      <w:proofErr w:type="spellStart"/>
+      <w:r>
+        <w:t>utlise</w:t>
+      </w:r>
+      <w:proofErr w:type="spellEnd"/>
+      <w:r>
+        <w:t xml:space="preserve"> public interface of curating a collection. Locate further detail on this way forward </w:t>
+      </w:r>
+      <w:r>
+        <w:t xml:space="preserve">in real time: </w:t>
+      </w:r>
+      <w:bookmarkStart w:id="0" w:name="_GoBack"/>
+      <w:bookmarkEnd w:id="0"/>
+      <w:r>
+        <w:t>https://developer.twitter.com/en/docs/tweets/curate-a-collection/api-reference</w:t>
+      </w:r>
+      <w:r>
+        <w:t xml:space="preserve"> or access to 7 days / 30 days of tweets through search.</w:t>
       </w:r>
     </w:p>
     <w:p>
@@ -182,37 +206,36 @@
     </w:p>
     <w:p>
       <w:r>
-        <w:t xml:space="preserve">Test. Extract data from Twitter. Successful in initial test to retrieve my own personal data files from Twitter. Process </w:t>
-      </w:r>
-      <w:bookmarkStart w:id="0" w:name="_GoBack"/>
-      <w:bookmarkEnd w:id="0"/>
+        <w:t xml:space="preserve">Test. Extract data from Twitter. Successful in initial test to retrieve my own personal data files from Twitter. </w:t>
+      </w:r>
+      <w:r>
+        <w:t>For further elaboration on this t</w:t>
+      </w:r>
+      <w:r>
+        <w:t>est</w:t>
+      </w:r>
+      <w:r>
+        <w:t xml:space="preserve"> </w:t>
+      </w:r>
+      <w:r>
+        <w:t xml:space="preserve">API </w:t>
+      </w:r>
+      <w:r>
+        <w:t>results through shell scripting.</w:t>
+      </w:r>
     </w:p>
     <w:p>
       <w:r>
-        <w:t>Test. Test</w:t>
-      </w:r>
-      <w:r>
-        <w:t xml:space="preserve"> whether </w:t>
-      </w:r>
-      <w:r>
-        <w:t xml:space="preserve">an API </w:t>
-      </w:r>
-      <w:r>
-        <w:t xml:space="preserve">can </w:t>
-      </w:r>
-      <w:r>
-        <w:t>be retrieved from Twitter</w:t>
-      </w:r>
-      <w:r>
-        <w:t>.</w:t>
-      </w:r>
-      <w:r>
-        <w:t xml:space="preserve"> Test by contacting Twitter and </w:t>
-      </w:r>
-    </w:p>
-    <w:p>
-      <w:r>
-        <w:t>Test. Automation process of going to a platform retrieving data and displaying it.</w:t>
+        <w:t>Next steps test</w:t>
+      </w:r>
+      <w:r>
+        <w:t xml:space="preserve"> </w:t>
+      </w:r>
+      <w:r>
+        <w:t>a</w:t>
+      </w:r>
+      <w:r>
+        <w:t>utomation process of going to a platform retrieving data and displaying it.</w:t>
       </w:r>
     </w:p>
     <w:p>
@@ -249,43 +272,43 @@
       <w:r>
         <w:t>.</w:t>
       </w:r>
+      <w:r>
+        <w:t xml:space="preserve"> </w:t>
+      </w:r>
+      <w:r>
+        <w:t>Store the data and retrieve in manipulated form.</w:t>
+      </w:r>
+      <w:r>
+        <w:t xml:space="preserve"> Initial shell scripting completed through Data Carpentry exercises. Next steps to tailor to data source files on API Tweet files.</w:t>
+      </w:r>
     </w:p>
     <w:p>
       <w:pPr>
-        <w:pStyle w:val="ListParagraph"/>
-        <w:ind w:left="0"/>
-      </w:pPr>
-      <w:r>
-        <w:t>Test. Store the data and retrieve in manipulated form.</w:t>
+        <w:pStyle w:val="Heading2"/>
+      </w:pPr>
+      <w:r>
+        <w:t>4</w:t>
+      </w:r>
+      <w:r>
+        <w:t xml:space="preserve">. </w:t>
+      </w:r>
+      <w:r>
+        <w:t>A</w:t>
+      </w:r>
+      <w:r>
+        <w:t>nalysis (Testing dut</w:t>
+      </w:r>
+      <w:r>
+        <w:t xml:space="preserve">y </w:t>
+      </w:r>
+      <w:r>
+        <w:t>4</w:t>
+      </w:r>
+      <w:r>
+        <w:t>)</w:t>
       </w:r>
     </w:p>
     <w:p>
-      <w:pPr>
-        <w:pStyle w:val="Heading2"/>
-      </w:pPr>
-      <w:r>
-        <w:t>4</w:t>
-      </w:r>
-      <w:r>
-        <w:t xml:space="preserve">. </w:t>
-      </w:r>
-      <w:r>
-        <w:t>A</w:t>
-      </w:r>
-      <w:r>
-        <w:t>nalysis (Testing dut</w:t>
-      </w:r>
-      <w:r>
-        <w:t xml:space="preserve">y </w:t>
-      </w:r>
-      <w:r>
-        <w:t>4</w:t>
-      </w:r>
-      <w:r>
-        <w:t>)</w:t>
-      </w:r>
-    </w:p>
-    <w:p>
       <w:r>
         <w:t xml:space="preserve">Test. </w:t>
       </w:r>
@@ -298,28 +321,32 @@
       <w:r>
         <w:t xml:space="preserve"> </w:t>
       </w:r>
-    </w:p>
-    <w:p>
-      <w:r>
-        <w:t xml:space="preserve">Test. </w:t>
-      </w:r>
-      <w:r>
-        <w:t xml:space="preserve">Locate dataset tools that </w:t>
+      <w:r>
+        <w:t>Next steps l</w:t>
+      </w:r>
+      <w:r>
+        <w:t xml:space="preserve">ocate dataset tools that </w:t>
       </w:r>
       <w:r>
         <w:t xml:space="preserve">can </w:t>
       </w:r>
       <w:r>
-        <w:t>help me to interact with the data to enable formatting and output.</w:t>
-      </w:r>
-    </w:p>
-    <w:p>
-      <w:pPr>
-        <w:pStyle w:val="ListParagraph"/>
-        <w:ind w:left="0"/>
-      </w:pPr>
-      <w:r>
-        <w:t>Test. Shell scripting to do a thematic analysis of the text.</w:t>
+        <w:t xml:space="preserve">help me to interact with the data to enable formatting </w:t>
+      </w:r>
+      <w:r>
+        <w:t xml:space="preserve">of </w:t>
+      </w:r>
+      <w:r>
+        <w:t>output</w:t>
+      </w:r>
+      <w:r>
+        <w:t xml:space="preserve"> and </w:t>
+      </w:r>
+      <w:r>
+        <w:t>thematic analysis of the text.</w:t>
+      </w:r>
+      <w:r>
+        <w:t xml:space="preserve"> </w:t>
       </w:r>
     </w:p>
     <w:p>
@@ -358,37 +385,37 @@
         <w:rPr>
           <w:lang w:val="en-GB"/>
         </w:rPr>
-        <w:t>Test</w:t>
+        <w:t>This t</w:t>
       </w:r>
       <w:r>
         <w:rPr>
           <w:lang w:val="en-GB"/>
         </w:rPr>
-        <w:t>.</w:t>
+        <w:t>est</w:t>
       </w:r>
       <w:r>
         <w:rPr>
           <w:lang w:val="en-GB"/>
         </w:rPr>
-        <w:t xml:space="preserve"> Workflow between sourcing</w:t>
+        <w:t xml:space="preserve"> step is out of scope for this work and will exceed initial 30 days of testing solutions. </w:t>
       </w:r>
       <w:r>
         <w:rPr>
           <w:lang w:val="en-GB"/>
         </w:rPr>
-        <w:t xml:space="preserve">, storing and retrieving data. </w:t>
-      </w:r>
-    </w:p>
-    <w:p>
-      <w:pPr>
-        <w:pStyle w:val="ListParagraph"/>
-        <w:ind w:left="0"/>
-      </w:pPr>
+        <w:t>Workflow between sourcing</w:t>
+      </w:r>
       <w:r>
         <w:rPr>
           <w:lang w:val="en-GB"/>
         </w:rPr>
-        <w:t xml:space="preserve">Test. </w:t>
+        <w:t>, storing and retrieving data.</w:t>
+      </w:r>
+      <w:r>
+        <w:rPr>
+          <w:lang w:val="en-GB"/>
+        </w:rPr>
+        <w:t xml:space="preserve"> </w:t>
       </w:r>
       <w:r>
         <w:t>U</w:t>
@@ -433,7 +460,28 @@
         <w:ind w:left="0"/>
       </w:pPr>
       <w:r>
-        <w:t>Test. Existing platforms and systems as possible solution</w:t>
+        <w:t xml:space="preserve">If </w:t>
+      </w:r>
+      <w:r>
+        <w:t xml:space="preserve">sufficient time to </w:t>
+      </w:r>
+      <w:r>
+        <w:t>learn</w:t>
+      </w:r>
+      <w:r>
+        <w:t xml:space="preserve">, </w:t>
+      </w:r>
+      <w:r>
+        <w:t xml:space="preserve">use and connect </w:t>
+      </w:r>
+      <w:r>
+        <w:t>the proposed</w:t>
+      </w:r>
+      <w:r>
+        <w:t xml:space="preserve"> tools and techniques</w:t>
+      </w:r>
+      <w:r>
+        <w:t xml:space="preserve"> this will be covered in scope</w:t>
       </w:r>
       <w:r>
         <w:t>.</w:t>
@@ -441,62 +489,27 @@
     </w:p>
     <w:p>
       <w:pPr>
-        <w:pStyle w:val="ListParagraph"/>
-        <w:ind w:left="0"/>
-      </w:pPr>
-      <w:r>
-        <w:t>Test: The steps in the solution and whether</w:t>
-      </w:r>
-      <w:r>
-        <w:t xml:space="preserve"> the test plan and scope of project allows sufficient time to </w:t>
-      </w:r>
-      <w:r>
-        <w:t>learn</w:t>
-      </w:r>
-      <w:r>
-        <w:t xml:space="preserve">, </w:t>
-      </w:r>
-      <w:r>
-        <w:t xml:space="preserve">use and connect </w:t>
-      </w:r>
-      <w:r>
-        <w:t>the proposed</w:t>
-      </w:r>
-      <w:r>
-        <w:t xml:space="preserve"> tools and techniques in </w:t>
-      </w:r>
-      <w:r>
-        <w:t xml:space="preserve">a </w:t>
-      </w:r>
-      <w:r>
-        <w:t>30 day</w:t>
-      </w:r>
-      <w:r>
-        <w:t xml:space="preserve"> timeframe.</w:t>
+        <w:pStyle w:val="Heading2"/>
+      </w:pPr>
+      <w:r>
+        <w:t>6. Data governance (Testing duty</w:t>
+      </w:r>
+      <w:r>
+        <w:t xml:space="preserve"> 5 </w:t>
+      </w:r>
+      <w:r>
+        <w:t>)</w:t>
       </w:r>
     </w:p>
     <w:p>
-      <w:pPr>
-        <w:pStyle w:val="Heading2"/>
-      </w:pPr>
-      <w:r>
-        <w:t>6. Data governance (Testing duty</w:t>
-      </w:r>
-      <w:r>
-        <w:t xml:space="preserve"> 5 </w:t>
-      </w:r>
-      <w:r>
-        <w:t>)</w:t>
-      </w:r>
-    </w:p>
-    <w:p>
       <w:r>
         <w:t>Test. Automation of backups and manual testing procedure.</w:t>
       </w:r>
-    </w:p>
-    <w:p>
-      <w:r>
-        <w:t xml:space="preserve">Test. Capture </w:t>
+      <w:r>
+        <w:t xml:space="preserve"> </w:t>
+      </w:r>
+      <w:r>
+        <w:t xml:space="preserve">Capture </w:t>
       </w:r>
       <w:r>
         <w:t xml:space="preserve">process </w:t>
@@ -516,16 +529,23 @@
       <w:r>
         <w:t xml:space="preserve"> creations.</w:t>
       </w:r>
-    </w:p>
-    <w:p>
-      <w:r>
-        <w:t xml:space="preserve">Test. Password storage and retrieval on applications with access to </w:t>
+      <w:r>
+        <w:t xml:space="preserve"> </w:t>
+      </w:r>
+      <w:r>
+        <w:t xml:space="preserve">Password storage and retrieval on applications with access to </w:t>
       </w:r>
       <w:r>
         <w:t>data</w:t>
       </w:r>
       <w:r>
-        <w:t>. Test application of</w:t>
+        <w:t>. Test</w:t>
+      </w:r>
+      <w:r>
+        <w:t>ed</w:t>
+      </w:r>
+      <w:r>
+        <w:t xml:space="preserve"> application of</w:t>
       </w:r>
       <w:r>
         <w:t xml:space="preserve"> LastPass</w:t>
@@ -541,6 +561,9 @@
       </w:r>
       <w:r>
         <w:t xml:space="preserve"> for data governance.</w:t>
+      </w:r>
+      <w:r>
+        <w:t xml:space="preserve"> Tweet password applied as initial test for application integration through password access.</w:t>
       </w:r>
     </w:p>
     <w:sectPr>

</xml_diff>